<commit_message>
Modify the installation document
</commit_message>
<xml_diff>
--- a/documents/Ubuntu配置apue.h环境.docx
+++ b/documents/Ubuntu配置apue.h环境.docx
@@ -38,6 +38,7 @@
         </w:numPr>
         <w:shd w:val="clear" w:color="auto" w:fill="FFFFFF"/>
         <w:spacing w:lineRule="atLeast" w:line="480"/>
+        <w:ind w:left="0" w:hanging="0"/>
         <w:jc w:val="left"/>
         <w:outlineLvl w:val="1"/>
         <w:rPr>
@@ -453,6 +454,7 @@
         </w:numPr>
         <w:shd w:val="clear" w:color="auto" w:fill="FFFFFF"/>
         <w:spacing w:lineRule="atLeast" w:line="480" w:before="120" w:after="240"/>
+        <w:ind w:left="0" w:hanging="0"/>
         <w:jc w:val="left"/>
         <w:outlineLvl w:val="1"/>
         <w:rPr>
@@ -1464,6 +1466,7 @@
         </w:numPr>
         <w:shd w:val="clear" w:color="auto" w:fill="FFFFFF"/>
         <w:spacing w:lineRule="atLeast" w:line="480" w:before="120" w:after="240"/>
+        <w:ind w:left="0" w:hanging="0"/>
         <w:jc w:val="left"/>
         <w:outlineLvl w:val="1"/>
         <w:rPr>
@@ -2868,7 +2871,7 @@
         <w:rPr>
           <w:rFonts w:eastAsia="微软雅黑" w:ascii="微软雅黑" w:hAnsi="微软雅黑"/>
           <w:color w:val="4D4D4D"/>
-          <w:shd w:fill="FFFFFF" w:val="clear"/>
+          <w:highlight w:val="white"/>
         </w:rPr>
       </w:r>
     </w:p>
@@ -2885,7 +2888,7 @@
         <w:rPr>
           <w:rFonts w:eastAsia="微软雅黑" w:ascii="微软雅黑" w:hAnsi="微软雅黑"/>
           <w:color w:val="4D4D4D"/>
-          <w:shd w:fill="FFFFFF" w:val="clear"/>
+          <w:highlight w:val="white"/>
         </w:rPr>
       </w:r>
     </w:p>
@@ -3218,51 +3221,51 @@
           <w:color w:val="ABB2BF"/>
           <w:kern w:val="0"/>
           <w:szCs w:val="21"/>
-          <w:shd w:fill="282C34" w:val="clear"/>
-        </w:rPr>
-      </w:r>
-    </w:p>
-    <w:p>
-      <w:pPr>
-        <w:pStyle w:val="Normal"/>
-        <w:widowControl/>
-        <w:shd w:val="clear" w:color="auto" w:fill="282C34"/>
-        <w:tabs>
-          <w:tab w:val="clear" w:pos="420"/>
-          <w:tab w:val="left" w:pos="916" w:leader="none"/>
-          <w:tab w:val="left" w:pos="1832" w:leader="none"/>
-          <w:tab w:val="left" w:pos="2748" w:leader="none"/>
-          <w:tab w:val="left" w:pos="3664" w:leader="none"/>
-          <w:tab w:val="left" w:pos="4580" w:leader="none"/>
-          <w:tab w:val="left" w:pos="5496" w:leader="none"/>
-          <w:tab w:val="left" w:pos="6412" w:leader="none"/>
-          <w:tab w:val="left" w:pos="7328" w:leader="none"/>
-          <w:tab w:val="left" w:pos="8244" w:leader="none"/>
-          <w:tab w:val="left" w:pos="9160" w:leader="none"/>
-          <w:tab w:val="left" w:pos="10076" w:leader="none"/>
-          <w:tab w:val="left" w:pos="10992" w:leader="none"/>
-          <w:tab w:val="left" w:pos="11908" w:leader="none"/>
-          <w:tab w:val="left" w:pos="12824" w:leader="none"/>
-          <w:tab w:val="left" w:pos="13740" w:leader="none"/>
-          <w:tab w:val="left" w:pos="14656" w:leader="none"/>
-        </w:tabs>
-        <w:spacing w:lineRule="atLeast" w:line="330"/>
-        <w:jc w:val="left"/>
-        <w:rPr>
-          <w:rFonts w:ascii="DejaVu Sans Mono" w:hAnsi="DejaVu Sans Mono" w:eastAsia="宋体" w:cs="DejaVu Sans Mono"/>
-          <w:color w:val="ABB2BF"/>
-          <w:kern w:val="0"/>
-          <w:szCs w:val="21"/>
-          <w:highlight w:val="darkBlue"/>
-        </w:rPr>
-      </w:pPr>
-      <w:r>
-        <w:rPr>
-          <w:rFonts w:eastAsia="宋体" w:cs="DejaVu Sans Mono" w:ascii="DejaVu Sans Mono" w:hAnsi="DejaVu Sans Mono"/>
-          <w:color w:val="ABB2BF"/>
-          <w:kern w:val="0"/>
-          <w:szCs w:val="21"/>
-          <w:shd w:fill="282C34" w:val="clear"/>
+          <w:highlight w:val="darkBlue"/>
+        </w:rPr>
+      </w:r>
+    </w:p>
+    <w:p>
+      <w:pPr>
+        <w:pStyle w:val="Normal"/>
+        <w:widowControl/>
+        <w:shd w:val="clear" w:color="auto" w:fill="282C34"/>
+        <w:tabs>
+          <w:tab w:val="clear" w:pos="420"/>
+          <w:tab w:val="left" w:pos="916" w:leader="none"/>
+          <w:tab w:val="left" w:pos="1832" w:leader="none"/>
+          <w:tab w:val="left" w:pos="2748" w:leader="none"/>
+          <w:tab w:val="left" w:pos="3664" w:leader="none"/>
+          <w:tab w:val="left" w:pos="4580" w:leader="none"/>
+          <w:tab w:val="left" w:pos="5496" w:leader="none"/>
+          <w:tab w:val="left" w:pos="6412" w:leader="none"/>
+          <w:tab w:val="left" w:pos="7328" w:leader="none"/>
+          <w:tab w:val="left" w:pos="8244" w:leader="none"/>
+          <w:tab w:val="left" w:pos="9160" w:leader="none"/>
+          <w:tab w:val="left" w:pos="10076" w:leader="none"/>
+          <w:tab w:val="left" w:pos="10992" w:leader="none"/>
+          <w:tab w:val="left" w:pos="11908" w:leader="none"/>
+          <w:tab w:val="left" w:pos="12824" w:leader="none"/>
+          <w:tab w:val="left" w:pos="13740" w:leader="none"/>
+          <w:tab w:val="left" w:pos="14656" w:leader="none"/>
+        </w:tabs>
+        <w:spacing w:lineRule="atLeast" w:line="330"/>
+        <w:jc w:val="left"/>
+        <w:rPr>
+          <w:rFonts w:ascii="DejaVu Sans Mono" w:hAnsi="DejaVu Sans Mono" w:eastAsia="宋体" w:cs="DejaVu Sans Mono"/>
+          <w:color w:val="ABB2BF"/>
+          <w:kern w:val="0"/>
+          <w:szCs w:val="21"/>
+          <w:highlight w:val="darkBlue"/>
+        </w:rPr>
+      </w:pPr>
+      <w:r>
+        <w:rPr>
+          <w:rFonts w:eastAsia="宋体" w:cs="DejaVu Sans Mono" w:ascii="DejaVu Sans Mono" w:hAnsi="DejaVu Sans Mono"/>
+          <w:color w:val="ABB2BF"/>
+          <w:kern w:val="0"/>
+          <w:szCs w:val="21"/>
+          <w:highlight w:val="darkBlue"/>
         </w:rPr>
       </w:r>
     </w:p>
@@ -3532,7 +3535,7 @@
           <w:color w:val="ABB2BF"/>
           <w:kern w:val="0"/>
           <w:szCs w:val="21"/>
-          <w:shd w:fill="282C34" w:val="clear"/>
+          <w:highlight w:val="darkBlue"/>
         </w:rPr>
       </w:r>
     </w:p>
@@ -3802,7 +3805,7 @@
           <w:color w:val="ABB2BF"/>
           <w:kern w:val="0"/>
           <w:szCs w:val="21"/>
-          <w:shd w:fill="282C34" w:val="clear"/>
+          <w:highlight w:val="darkBlue"/>
         </w:rPr>
       </w:r>
     </w:p>
@@ -4228,7 +4231,7 @@
         <w:rPr>
           <w:rFonts w:eastAsia="微软雅黑" w:ascii="微软雅黑" w:hAnsi="微软雅黑"/>
           <w:color w:val="4D4D4D"/>
-          <w:shd w:fill="FFFFFF" w:val="clear"/>
+          <w:highlight w:val="white"/>
         </w:rPr>
       </w:r>
     </w:p>
@@ -4245,7 +4248,7 @@
         <w:rPr>
           <w:rFonts w:eastAsia="微软雅黑" w:ascii="微软雅黑" w:hAnsi="微软雅黑"/>
           <w:color w:val="4D4D4D"/>
-          <w:shd w:fill="FFFFFF" w:val="clear"/>
+          <w:highlight w:val="white"/>
         </w:rPr>
       </w:r>
     </w:p>
@@ -4262,7 +4265,7 @@
         <w:rPr>
           <w:rFonts w:eastAsia="微软雅黑" w:ascii="微软雅黑" w:hAnsi="微软雅黑"/>
           <w:color w:val="4D4D4D"/>
-          <w:shd w:fill="FFFFFF" w:val="clear"/>
+          <w:highlight w:val="white"/>
         </w:rPr>
       </w:r>
     </w:p>
@@ -4279,7 +4282,7 @@
         <w:rPr>
           <w:rFonts w:eastAsia="微软雅黑" w:ascii="微软雅黑" w:hAnsi="微软雅黑"/>
           <w:color w:val="4D4D4D"/>
-          <w:shd w:fill="FFFFFF" w:val="clear"/>
+          <w:highlight w:val="white"/>
         </w:rPr>
       </w:r>
     </w:p>
@@ -4299,51 +4302,6 @@
           <w:shd w:fill="FFFFFF" w:val="clear"/>
         </w:rPr>
         <w:t>解决方法：</w:t>
-      </w:r>
-    </w:p>
-    <w:p>
-      <w:pPr>
-        <w:pStyle w:val="Normal"/>
-        <w:widowControl/>
-        <w:shd w:val="clear" w:color="auto" w:fill="282C34"/>
-        <w:tabs>
-          <w:tab w:val="clear" w:pos="420"/>
-          <w:tab w:val="left" w:pos="916" w:leader="none"/>
-          <w:tab w:val="left" w:pos="1832" w:leader="none"/>
-          <w:tab w:val="left" w:pos="2748" w:leader="none"/>
-          <w:tab w:val="left" w:pos="3664" w:leader="none"/>
-          <w:tab w:val="left" w:pos="4580" w:leader="none"/>
-          <w:tab w:val="left" w:pos="5496" w:leader="none"/>
-          <w:tab w:val="left" w:pos="6412" w:leader="none"/>
-          <w:tab w:val="left" w:pos="7328" w:leader="none"/>
-          <w:tab w:val="left" w:pos="8244" w:leader="none"/>
-          <w:tab w:val="left" w:pos="9160" w:leader="none"/>
-          <w:tab w:val="left" w:pos="10076" w:leader="none"/>
-          <w:tab w:val="left" w:pos="10992" w:leader="none"/>
-          <w:tab w:val="left" w:pos="11908" w:leader="none"/>
-          <w:tab w:val="left" w:pos="12824" w:leader="none"/>
-          <w:tab w:val="left" w:pos="13740" w:leader="none"/>
-          <w:tab w:val="left" w:pos="14656" w:leader="none"/>
-        </w:tabs>
-        <w:spacing w:lineRule="atLeast" w:line="330"/>
-        <w:jc w:val="left"/>
-        <w:rPr>
-          <w:rFonts w:ascii="DejaVu Sans Mono" w:hAnsi="DejaVu Sans Mono" w:eastAsia="宋体" w:cs="DejaVu Sans Mono"/>
-          <w:color w:val="ABB2BF"/>
-          <w:kern w:val="0"/>
-          <w:szCs w:val="21"/>
-          <w:highlight w:val="darkBlue"/>
-        </w:rPr>
-      </w:pPr>
-      <w:r>
-        <w:rPr>
-          <w:rFonts w:ascii="DejaVu Sans Mono" w:hAnsi="DejaVu Sans Mono" w:cs="DejaVu Sans Mono" w:eastAsia="宋体"/>
-          <w:color w:val="ABB2BF"/>
-          <w:kern w:val="0"/>
-          <w:szCs w:val="21"/>
-          <w:shd w:fill="282C34" w:val="clear"/>
-        </w:rPr>
-        <w:t>注释调前五行后，</w:t>
       </w:r>
     </w:p>
     <w:p>
@@ -4496,6 +4454,7 @@
         </w:numPr>
         <w:shd w:val="clear" w:color="auto" w:fill="FFFFFF"/>
         <w:spacing w:lineRule="atLeast" w:line="480" w:before="120" w:after="240"/>
+        <w:ind w:left="0" w:hanging="0"/>
         <w:jc w:val="left"/>
         <w:outlineLvl w:val="1"/>
         <w:rPr>
@@ -4624,140 +4583,140 @@
           <w:szCs w:val="21"/>
           <w:shd w:fill="282C34" w:val="clear"/>
         </w:rPr>
-        <w:t>sudo cp include/apue.h /usr/include/</w:t>
-      </w:r>
-    </w:p>
-    <w:p>
-      <w:pPr>
-        <w:pStyle w:val="Normal"/>
-        <w:widowControl/>
-        <w:shd w:val="clear" w:color="auto" w:fill="282C34"/>
-        <w:tabs>
-          <w:tab w:val="clear" w:pos="420"/>
-          <w:tab w:val="left" w:pos="916" w:leader="none"/>
-          <w:tab w:val="left" w:pos="1832" w:leader="none"/>
-          <w:tab w:val="left" w:pos="2748" w:leader="none"/>
-          <w:tab w:val="left" w:pos="3664" w:leader="none"/>
-          <w:tab w:val="left" w:pos="4580" w:leader="none"/>
-          <w:tab w:val="left" w:pos="5496" w:leader="none"/>
-          <w:tab w:val="left" w:pos="6412" w:leader="none"/>
-          <w:tab w:val="left" w:pos="7328" w:leader="none"/>
-          <w:tab w:val="left" w:pos="8244" w:leader="none"/>
-          <w:tab w:val="left" w:pos="9160" w:leader="none"/>
-          <w:tab w:val="left" w:pos="10076" w:leader="none"/>
-          <w:tab w:val="left" w:pos="10992" w:leader="none"/>
-          <w:tab w:val="left" w:pos="11908" w:leader="none"/>
-          <w:tab w:val="left" w:pos="12824" w:leader="none"/>
-          <w:tab w:val="left" w:pos="13740" w:leader="none"/>
-          <w:tab w:val="left" w:pos="14656" w:leader="none"/>
-        </w:tabs>
-        <w:spacing w:lineRule="atLeast" w:line="330"/>
-        <w:jc w:val="left"/>
-        <w:rPr>
-          <w:rFonts w:ascii="DejaVu Sans Mono" w:hAnsi="DejaVu Sans Mono" w:eastAsia="宋体" w:cs="DejaVu Sans Mono"/>
-          <w:color w:val="ABB2BF"/>
-          <w:kern w:val="0"/>
-          <w:szCs w:val="21"/>
-          <w:highlight w:val="darkBlue"/>
-        </w:rPr>
-      </w:pPr>
-      <w:r>
-        <w:rPr>
-          <w:rFonts w:eastAsia="宋体" w:cs="DejaVu Sans Mono" w:ascii="DejaVu Sans Mono" w:hAnsi="DejaVu Sans Mono"/>
-          <w:color w:val="ABB2BF"/>
-          <w:kern w:val="0"/>
-          <w:szCs w:val="21"/>
-          <w:shd w:fill="282C34" w:val="clear"/>
-        </w:rPr>
-        <w:t xml:space="preserve">sudo cp lib/error.c /usr/include/ </w:t>
-      </w:r>
-    </w:p>
-    <w:p>
-      <w:pPr>
-        <w:pStyle w:val="Normal"/>
-        <w:widowControl/>
-        <w:shd w:val="clear" w:color="auto" w:fill="282C34"/>
-        <w:tabs>
-          <w:tab w:val="clear" w:pos="420"/>
-          <w:tab w:val="left" w:pos="916" w:leader="none"/>
-          <w:tab w:val="left" w:pos="1832" w:leader="none"/>
-          <w:tab w:val="left" w:pos="2748" w:leader="none"/>
-          <w:tab w:val="left" w:pos="3664" w:leader="none"/>
-          <w:tab w:val="left" w:pos="4580" w:leader="none"/>
-          <w:tab w:val="left" w:pos="5496" w:leader="none"/>
-          <w:tab w:val="left" w:pos="6412" w:leader="none"/>
-          <w:tab w:val="left" w:pos="7328" w:leader="none"/>
-          <w:tab w:val="left" w:pos="8244" w:leader="none"/>
-          <w:tab w:val="left" w:pos="9160" w:leader="none"/>
-          <w:tab w:val="left" w:pos="10076" w:leader="none"/>
-          <w:tab w:val="left" w:pos="10992" w:leader="none"/>
-          <w:tab w:val="left" w:pos="11908" w:leader="none"/>
-          <w:tab w:val="left" w:pos="12824" w:leader="none"/>
-          <w:tab w:val="left" w:pos="13740" w:leader="none"/>
-          <w:tab w:val="left" w:pos="14656" w:leader="none"/>
-        </w:tabs>
-        <w:spacing w:lineRule="atLeast" w:line="330"/>
-        <w:jc w:val="left"/>
-        <w:rPr>
-          <w:rFonts w:ascii="DejaVu Sans Mono" w:hAnsi="DejaVu Sans Mono" w:eastAsia="宋体" w:cs="DejaVu Sans Mono"/>
-          <w:color w:val="ABB2BF"/>
-          <w:kern w:val="0"/>
-          <w:szCs w:val="21"/>
-          <w:highlight w:val="darkBlue"/>
-        </w:rPr>
-      </w:pPr>
-      <w:r>
-        <w:rPr>
-          <w:rFonts w:eastAsia="宋体" w:cs="DejaVu Sans Mono" w:ascii="DejaVu Sans Mono" w:hAnsi="DejaVu Sans Mono"/>
-          <w:color w:val="ABB2BF"/>
-          <w:kern w:val="0"/>
-          <w:szCs w:val="21"/>
-          <w:shd w:fill="282C34" w:val="clear"/>
-        </w:rPr>
-        <w:t>sudo cp lib/libapue.a /usr/lib</w:t>
-      </w:r>
-    </w:p>
-    <w:p>
-      <w:pPr>
-        <w:pStyle w:val="Normal"/>
-        <w:widowControl/>
-        <w:shd w:val="clear" w:color="auto" w:fill="282C34"/>
-        <w:tabs>
-          <w:tab w:val="clear" w:pos="420"/>
-          <w:tab w:val="left" w:pos="916" w:leader="none"/>
-          <w:tab w:val="left" w:pos="1832" w:leader="none"/>
-          <w:tab w:val="left" w:pos="2748" w:leader="none"/>
-          <w:tab w:val="left" w:pos="3664" w:leader="none"/>
-          <w:tab w:val="left" w:pos="4580" w:leader="none"/>
-          <w:tab w:val="left" w:pos="5496" w:leader="none"/>
-          <w:tab w:val="left" w:pos="6412" w:leader="none"/>
-          <w:tab w:val="left" w:pos="7328" w:leader="none"/>
-          <w:tab w:val="left" w:pos="8244" w:leader="none"/>
-          <w:tab w:val="left" w:pos="9160" w:leader="none"/>
-          <w:tab w:val="left" w:pos="10076" w:leader="none"/>
-          <w:tab w:val="left" w:pos="10992" w:leader="none"/>
-          <w:tab w:val="left" w:pos="11908" w:leader="none"/>
-          <w:tab w:val="left" w:pos="12824" w:leader="none"/>
-          <w:tab w:val="left" w:pos="13740" w:leader="none"/>
-          <w:tab w:val="left" w:pos="14656" w:leader="none"/>
-        </w:tabs>
-        <w:spacing w:lineRule="atLeast" w:line="330"/>
-        <w:jc w:val="left"/>
-        <w:rPr>
-          <w:rFonts w:ascii="DejaVu Sans Mono" w:hAnsi="DejaVu Sans Mono" w:eastAsia="宋体" w:cs="DejaVu Sans Mono"/>
-          <w:color w:val="ABB2BF"/>
-          <w:kern w:val="0"/>
-          <w:szCs w:val="21"/>
-          <w:highlight w:val="darkBlue"/>
-        </w:rPr>
-      </w:pPr>
-      <w:r>
-        <w:rPr>
-          <w:rFonts w:eastAsia="宋体" w:cs="DejaVu Sans Mono" w:ascii="DejaVu Sans Mono" w:hAnsi="DejaVu Sans Mono"/>
-          <w:color w:val="ABB2BF"/>
-          <w:kern w:val="0"/>
-          <w:szCs w:val="21"/>
-          <w:shd w:fill="282C34" w:val="clear"/>
+        <w:t>cp include/apue.h /usr/include/</w:t>
+      </w:r>
+    </w:p>
+    <w:p>
+      <w:pPr>
+        <w:pStyle w:val="Normal"/>
+        <w:widowControl/>
+        <w:shd w:val="clear" w:color="auto" w:fill="282C34"/>
+        <w:tabs>
+          <w:tab w:val="clear" w:pos="420"/>
+          <w:tab w:val="left" w:pos="916" w:leader="none"/>
+          <w:tab w:val="left" w:pos="1832" w:leader="none"/>
+          <w:tab w:val="left" w:pos="2748" w:leader="none"/>
+          <w:tab w:val="left" w:pos="3664" w:leader="none"/>
+          <w:tab w:val="left" w:pos="4580" w:leader="none"/>
+          <w:tab w:val="left" w:pos="5496" w:leader="none"/>
+          <w:tab w:val="left" w:pos="6412" w:leader="none"/>
+          <w:tab w:val="left" w:pos="7328" w:leader="none"/>
+          <w:tab w:val="left" w:pos="8244" w:leader="none"/>
+          <w:tab w:val="left" w:pos="9160" w:leader="none"/>
+          <w:tab w:val="left" w:pos="10076" w:leader="none"/>
+          <w:tab w:val="left" w:pos="10992" w:leader="none"/>
+          <w:tab w:val="left" w:pos="11908" w:leader="none"/>
+          <w:tab w:val="left" w:pos="12824" w:leader="none"/>
+          <w:tab w:val="left" w:pos="13740" w:leader="none"/>
+          <w:tab w:val="left" w:pos="14656" w:leader="none"/>
+        </w:tabs>
+        <w:spacing w:lineRule="atLeast" w:line="330"/>
+        <w:jc w:val="left"/>
+        <w:rPr>
+          <w:rFonts w:ascii="DejaVu Sans Mono" w:hAnsi="DejaVu Sans Mono" w:eastAsia="宋体" w:cs="DejaVu Sans Mono"/>
+          <w:color w:val="ABB2BF"/>
+          <w:kern w:val="0"/>
+          <w:szCs w:val="21"/>
+          <w:highlight w:val="darkBlue"/>
+        </w:rPr>
+      </w:pPr>
+      <w:r>
+        <w:rPr>
+          <w:rFonts w:eastAsia="宋体" w:cs="DejaVu Sans Mono" w:ascii="DejaVu Sans Mono" w:hAnsi="DejaVu Sans Mono"/>
+          <w:color w:val="ABB2BF"/>
+          <w:kern w:val="0"/>
+          <w:szCs w:val="21"/>
+          <w:shd w:fill="282C34" w:val="clear"/>
+        </w:rPr>
+        <w:t xml:space="preserve">cp lib/error.c /usr/include/ </w:t>
+      </w:r>
+    </w:p>
+    <w:p>
+      <w:pPr>
+        <w:pStyle w:val="Normal"/>
+        <w:widowControl/>
+        <w:shd w:val="clear" w:color="auto" w:fill="282C34"/>
+        <w:tabs>
+          <w:tab w:val="clear" w:pos="420"/>
+          <w:tab w:val="left" w:pos="916" w:leader="none"/>
+          <w:tab w:val="left" w:pos="1832" w:leader="none"/>
+          <w:tab w:val="left" w:pos="2748" w:leader="none"/>
+          <w:tab w:val="left" w:pos="3664" w:leader="none"/>
+          <w:tab w:val="left" w:pos="4580" w:leader="none"/>
+          <w:tab w:val="left" w:pos="5496" w:leader="none"/>
+          <w:tab w:val="left" w:pos="6412" w:leader="none"/>
+          <w:tab w:val="left" w:pos="7328" w:leader="none"/>
+          <w:tab w:val="left" w:pos="8244" w:leader="none"/>
+          <w:tab w:val="left" w:pos="9160" w:leader="none"/>
+          <w:tab w:val="left" w:pos="10076" w:leader="none"/>
+          <w:tab w:val="left" w:pos="10992" w:leader="none"/>
+          <w:tab w:val="left" w:pos="11908" w:leader="none"/>
+          <w:tab w:val="left" w:pos="12824" w:leader="none"/>
+          <w:tab w:val="left" w:pos="13740" w:leader="none"/>
+          <w:tab w:val="left" w:pos="14656" w:leader="none"/>
+        </w:tabs>
+        <w:spacing w:lineRule="atLeast" w:line="330"/>
+        <w:jc w:val="left"/>
+        <w:rPr>
+          <w:rFonts w:ascii="DejaVu Sans Mono" w:hAnsi="DejaVu Sans Mono" w:eastAsia="宋体" w:cs="DejaVu Sans Mono"/>
+          <w:color w:val="ABB2BF"/>
+          <w:kern w:val="0"/>
+          <w:szCs w:val="21"/>
+          <w:highlight w:val="darkBlue"/>
+        </w:rPr>
+      </w:pPr>
+      <w:r>
+        <w:rPr>
+          <w:rFonts w:eastAsia="宋体" w:cs="DejaVu Sans Mono" w:ascii="DejaVu Sans Mono" w:hAnsi="DejaVu Sans Mono"/>
+          <w:color w:val="ABB2BF"/>
+          <w:kern w:val="0"/>
+          <w:szCs w:val="21"/>
+          <w:shd w:fill="282C34" w:val="clear"/>
+        </w:rPr>
+        <w:t>cp lib/libapue.a /usr/lib</w:t>
+      </w:r>
+    </w:p>
+    <w:p>
+      <w:pPr>
+        <w:pStyle w:val="Normal"/>
+        <w:widowControl/>
+        <w:shd w:val="clear" w:color="auto" w:fill="282C34"/>
+        <w:tabs>
+          <w:tab w:val="clear" w:pos="420"/>
+          <w:tab w:val="left" w:pos="916" w:leader="none"/>
+          <w:tab w:val="left" w:pos="1832" w:leader="none"/>
+          <w:tab w:val="left" w:pos="2748" w:leader="none"/>
+          <w:tab w:val="left" w:pos="3664" w:leader="none"/>
+          <w:tab w:val="left" w:pos="4580" w:leader="none"/>
+          <w:tab w:val="left" w:pos="5496" w:leader="none"/>
+          <w:tab w:val="left" w:pos="6412" w:leader="none"/>
+          <w:tab w:val="left" w:pos="7328" w:leader="none"/>
+          <w:tab w:val="left" w:pos="8244" w:leader="none"/>
+          <w:tab w:val="left" w:pos="9160" w:leader="none"/>
+          <w:tab w:val="left" w:pos="10076" w:leader="none"/>
+          <w:tab w:val="left" w:pos="10992" w:leader="none"/>
+          <w:tab w:val="left" w:pos="11908" w:leader="none"/>
+          <w:tab w:val="left" w:pos="12824" w:leader="none"/>
+          <w:tab w:val="left" w:pos="13740" w:leader="none"/>
+          <w:tab w:val="left" w:pos="14656" w:leader="none"/>
+        </w:tabs>
+        <w:spacing w:lineRule="atLeast" w:line="330"/>
+        <w:jc w:val="left"/>
+        <w:rPr>
+          <w:rFonts w:ascii="DejaVu Sans Mono" w:hAnsi="DejaVu Sans Mono" w:eastAsia="宋体" w:cs="DejaVu Sans Mono"/>
+          <w:color w:val="ABB2BF"/>
+          <w:kern w:val="0"/>
+          <w:szCs w:val="21"/>
+          <w:highlight w:val="darkBlue"/>
+        </w:rPr>
+      </w:pPr>
+      <w:r>
+        <w:rPr>
+          <w:rFonts w:eastAsia="宋体" w:cs="DejaVu Sans Mono" w:ascii="DejaVu Sans Mono" w:hAnsi="DejaVu Sans Mono"/>
+          <w:color w:val="ABB2BF"/>
+          <w:kern w:val="0"/>
+          <w:szCs w:val="21"/>
+          <w:highlight w:val="darkBlue"/>
         </w:rPr>
       </w:r>
     </w:p>
@@ -4808,7 +4767,7 @@
           <w:rFonts w:eastAsia="微软雅黑" w:ascii="微软雅黑" w:hAnsi="微软雅黑"/>
           <w:shd w:fill="FFFFFF" w:val="clear"/>
         </w:rPr>
-        <w:t xml:space="preserve">/include/apue.h </w:t>
+        <w:t xml:space="preserve">/usr/include/apue.h </w:t>
       </w:r>
       <w:r>
         <w:rPr>
@@ -5001,7 +4960,7 @@
       <w:pgNumType w:fmt="decimal"/>
       <w:formProt w:val="false"/>
       <w:textDirection w:val="lrTb"/>
-      <w:docGrid w:type="lines" w:linePitch="312" w:charSpace="6143"/>
+      <w:docGrid w:type="lines" w:linePitch="312" w:charSpace="5938"/>
     </w:sectPr>
   </w:body>
 </w:document>
@@ -5408,6 +5367,7 @@
     <w:qFormat/>
     <w:pPr>
       <w:widowControl w:val="false"/>
+      <w:suppressAutoHyphens w:val="true"/>
       <w:bidi w:val="0"/>
       <w:spacing w:before="0" w:after="0"/>
       <w:jc w:val="both"/>
@@ -5706,7 +5666,6 @@
     <w:semiHidden/>
     <w:unhideWhenUsed/>
     <w:tblPr>
-      <w:tblInd w:w="0" w:type="dxa"/>
       <w:tblCellMar>
         <w:top w:w="0" w:type="dxa"/>
         <w:left w:w="108" w:type="dxa"/>

</xml_diff>